<commit_message>
Principios de los algoritmos recursivos
</commit_message>
<xml_diff>
--- a/Introduccion y fundamentos de las Estructuras de Datos/S1- Tipos de Datos Abstractos (TDA)/1.Uso de TDA/Uso de TDA.docx
+++ b/Introduccion y fundamentos de las Estructuras de Datos/S1- Tipos de Datos Abstractos (TDA)/1.Uso de TDA/Uso de TDA.docx
@@ -6,6 +6,7 @@
       <w:pPr>
         <w:spacing w:after="0" w:line="240" w:lineRule="auto"/>
         <w:ind w:hanging="567"/>
+        <w:jc w:val="center"/>
       </w:pPr>
       <w:r>
         <w:rPr>
@@ -19,9 +20,30 @@
           <w:lang w:eastAsia="es-EC"/>
           <w14:ligatures w14:val="none"/>
         </w:rPr>
-        <w:tab/>
-      </w:r>
-      <w:r>
+        <w:t>Uso de TDA</w:t>
+      </w:r>
+    </w:p>
+    <w:p>
+      <w:pPr>
+        <w:spacing w:after="0" w:line="240" w:lineRule="auto"/>
+        <w:ind w:hanging="567"/>
+        <w:rPr>
+          <w:rFonts w:ascii="Arial" w:eastAsia="Times New Roman" w:hAnsi="Arial" w:cs="Arial"/>
+          <w:b/>
+          <w:bCs/>
+          <w:color w:val="000000"/>
+          <w:kern w:val="0"/>
+          <w:sz w:val="24"/>
+          <w:szCs w:val="24"/>
+          <w:lang w:val="en-US" w:eastAsia="es-EC"/>
+          <w14:ligatures w14:val="none"/>
+        </w:rPr>
+      </w:pPr>
+    </w:p>
+    <w:p>
+      <w:pPr>
+        <w:spacing w:after="0" w:line="240" w:lineRule="auto"/>
+        <w:ind w:hanging="567"/>
         <w:rPr>
           <w:rFonts w:ascii="Arial" w:eastAsia="Times New Roman" w:hAnsi="Arial" w:cs="Arial"/>
           <w:b/>
@@ -33,8 +55,7 @@
           <w:lang w:eastAsia="es-EC"/>
           <w14:ligatures w14:val="none"/>
         </w:rPr>
-        <w:tab/>
-      </w:r>
+      </w:pPr>
       <w:r>
         <w:rPr>
           <w:rFonts w:ascii="Arial" w:eastAsia="Times New Roman" w:hAnsi="Arial" w:cs="Arial"/>
@@ -47,9 +68,13 @@
           <w:lang w:eastAsia="es-EC"/>
           <w14:ligatures w14:val="none"/>
         </w:rPr>
-        <w:tab/>
-      </w:r>
-      <w:r>
+        <w:t>1. Introducción</w:t>
+      </w:r>
+    </w:p>
+    <w:p>
+      <w:pPr>
+        <w:spacing w:after="0" w:line="240" w:lineRule="auto"/>
+        <w:ind w:hanging="567"/>
         <w:rPr>
           <w:rFonts w:ascii="Arial" w:eastAsia="Times New Roman" w:hAnsi="Arial" w:cs="Arial"/>
           <w:b/>
@@ -61,37 +86,15 @@
           <w:lang w:eastAsia="es-EC"/>
           <w14:ligatures w14:val="none"/>
         </w:rPr>
-        <w:tab/>
-      </w:r>
-      <w:r>
-        <w:t> </w:t>
-      </w:r>
+      </w:pPr>
     </w:p>
     <w:p>
       <w:pPr>
         <w:spacing w:after="0" w:line="240" w:lineRule="auto"/>
-        <w:ind w:hanging="567"/>
+        <w:ind w:firstLine="708"/>
+        <w:jc w:val="both"/>
         <w:rPr>
           <w:rFonts w:ascii="Arial" w:eastAsia="Times New Roman" w:hAnsi="Arial" w:cs="Arial"/>
-          <w:b/>
-          <w:bCs/>
-          <w:color w:val="000000"/>
-          <w:kern w:val="0"/>
-          <w:sz w:val="24"/>
-          <w:szCs w:val="24"/>
-          <w:lang w:val="en-US" w:eastAsia="es-EC"/>
-          <w14:ligatures w14:val="none"/>
-        </w:rPr>
-      </w:pPr>
-    </w:p>
-    <w:p>
-      <w:pPr>
-        <w:spacing w:after="0" w:line="240" w:lineRule="auto"/>
-        <w:ind w:hanging="567"/>
-        <w:rPr>
-          <w:rFonts w:ascii="Arial" w:eastAsia="Times New Roman" w:hAnsi="Arial" w:cs="Arial"/>
-          <w:b/>
-          <w:bCs/>
           <w:color w:val="000000"/>
           <w:kern w:val="0"/>
           <w:sz w:val="24"/>
@@ -103,8 +106,6 @@
       <w:r>
         <w:rPr>
           <w:rFonts w:ascii="Arial" w:eastAsia="Times New Roman" w:hAnsi="Arial" w:cs="Arial"/>
-          <w:b/>
-          <w:bCs/>
           <w:color w:val="000000"/>
           <w:kern w:val="0"/>
           <w:sz w:val="24"/>
@@ -112,17 +113,12 @@
           <w:lang w:eastAsia="es-EC"/>
           <w14:ligatures w14:val="none"/>
         </w:rPr>
-        <w:t>1. Introducción</w:t>
-      </w:r>
-    </w:p>
-    <w:p>
-      <w:pPr>
-        <w:spacing w:after="0" w:line="240" w:lineRule="auto"/>
-        <w:ind w:hanging="567"/>
+        <w:t xml:space="preserve">Los Tipos de Datos Abstractos (TDA) son una herramienta fundamental en el mundo de la programación y la informática en general. Permiten encapsular datos y operaciones relacionadas en una sola entidad, facilitando </w:t>
+      </w:r>
+      <w:proofErr w:type="gramStart"/>
+      <w:r>
         <w:rPr>
           <w:rFonts w:ascii="Arial" w:eastAsia="Times New Roman" w:hAnsi="Arial" w:cs="Arial"/>
-          <w:b/>
-          <w:bCs/>
           <w:color w:val="000000"/>
           <w:kern w:val="0"/>
           <w:sz w:val="24"/>
@@ -130,13 +126,10 @@
           <w:lang w:eastAsia="es-EC"/>
           <w14:ligatures w14:val="none"/>
         </w:rPr>
-      </w:pPr>
-    </w:p>
-    <w:p>
-      <w:pPr>
-        <w:spacing w:after="0" w:line="240" w:lineRule="auto"/>
-        <w:ind w:firstLine="708"/>
-        <w:jc w:val="both"/>
+        <w:t>la modularidad</w:t>
+      </w:r>
+      <w:proofErr w:type="gramEnd"/>
+      <w:r>
         <w:rPr>
           <w:rFonts w:ascii="Arial" w:eastAsia="Times New Roman" w:hAnsi="Arial" w:cs="Arial"/>
           <w:color w:val="000000"/>
@@ -146,8 +139,13 @@
           <w:lang w:eastAsia="es-EC"/>
           <w14:ligatures w14:val="none"/>
         </w:rPr>
-      </w:pPr>
-      <w:r>
+        <w:t>, el reúso de código y la abstracción. En este manual, exploraremos el uso de los TDA, su importancia y cómo implementarlos en diferentes contextos.</w:t>
+      </w:r>
+    </w:p>
+    <w:p>
+      <w:pPr>
+        <w:spacing w:after="0" w:line="240" w:lineRule="auto"/>
+        <w:ind w:hanging="567"/>
         <w:rPr>
           <w:rFonts w:ascii="Arial" w:eastAsia="Times New Roman" w:hAnsi="Arial" w:cs="Arial"/>
           <w:color w:val="000000"/>
@@ -157,12 +155,16 @@
           <w:lang w:eastAsia="es-EC"/>
           <w14:ligatures w14:val="none"/>
         </w:rPr>
-        <w:t xml:space="preserve">Los Tipos de Datos Abstractos (TDA) son una herramienta fundamental en el mundo de la programación y la informática en general. Permiten encapsular datos y operaciones relacionadas en una sola entidad, facilitando </w:t>
-      </w:r>
-      <w:proofErr w:type="gramStart"/>
-      <w:r>
+      </w:pPr>
+    </w:p>
+    <w:p>
+      <w:pPr>
+        <w:spacing w:after="0" w:line="240" w:lineRule="auto"/>
+        <w:ind w:hanging="567"/>
         <w:rPr>
           <w:rFonts w:ascii="Arial" w:eastAsia="Times New Roman" w:hAnsi="Arial" w:cs="Arial"/>
+          <w:b/>
+          <w:bCs/>
           <w:color w:val="000000"/>
           <w:kern w:val="0"/>
           <w:sz w:val="24"/>
@@ -170,12 +172,12 @@
           <w:lang w:eastAsia="es-EC"/>
           <w14:ligatures w14:val="none"/>
         </w:rPr>
-        <w:t>la modularidad</w:t>
-      </w:r>
-      <w:proofErr w:type="gramEnd"/>
+      </w:pPr>
       <w:r>
         <w:rPr>
           <w:rFonts w:ascii="Arial" w:eastAsia="Times New Roman" w:hAnsi="Arial" w:cs="Arial"/>
+          <w:b/>
+          <w:bCs/>
           <w:color w:val="000000"/>
           <w:kern w:val="0"/>
           <w:sz w:val="24"/>
@@ -183,9 +185,13 @@
           <w:lang w:eastAsia="es-EC"/>
           <w14:ligatures w14:val="none"/>
         </w:rPr>
-        <w:t xml:space="preserve">, el </w:t>
-      </w:r>
-      <w:r>
+        <w:t>2. Definición de Tipos de Datos Abstractos (TDA)</w:t>
+      </w:r>
+    </w:p>
+    <w:p>
+      <w:pPr>
+        <w:spacing w:after="0" w:line="240" w:lineRule="auto"/>
+        <w:ind w:hanging="567"/>
         <w:rPr>
           <w:rFonts w:ascii="Arial" w:eastAsia="Times New Roman" w:hAnsi="Arial" w:cs="Arial"/>
           <w:color w:val="000000"/>
@@ -195,9 +201,13 @@
           <w:lang w:eastAsia="es-EC"/>
           <w14:ligatures w14:val="none"/>
         </w:rPr>
-        <w:t>reúso</w:t>
-      </w:r>
-      <w:r>
+      </w:pPr>
+    </w:p>
+    <w:p>
+      <w:pPr>
+        <w:spacing w:after="0" w:line="240" w:lineRule="auto"/>
+        <w:ind w:firstLine="708"/>
+        <w:jc w:val="both"/>
         <w:rPr>
           <w:rFonts w:ascii="Arial" w:eastAsia="Times New Roman" w:hAnsi="Arial" w:cs="Arial"/>
           <w:color w:val="000000"/>
@@ -207,13 +217,8 @@
           <w:lang w:eastAsia="es-EC"/>
           <w14:ligatures w14:val="none"/>
         </w:rPr>
-        <w:t xml:space="preserve"> de código y la abstracción. En este manual, exploraremos el uso de los TDA, su importancia y cómo implementarlos en diferentes contextos.</w:t>
-      </w:r>
-    </w:p>
-    <w:p>
-      <w:pPr>
-        <w:spacing w:after="0" w:line="240" w:lineRule="auto"/>
-        <w:ind w:hanging="567"/>
+      </w:pPr>
+      <w:r>
         <w:rPr>
           <w:rFonts w:ascii="Arial" w:eastAsia="Times New Roman" w:hAnsi="Arial" w:cs="Arial"/>
           <w:color w:val="000000"/>
@@ -223,79 +228,6 @@
           <w:lang w:eastAsia="es-EC"/>
           <w14:ligatures w14:val="none"/>
         </w:rPr>
-      </w:pPr>
-    </w:p>
-    <w:p>
-      <w:pPr>
-        <w:spacing w:after="0" w:line="240" w:lineRule="auto"/>
-        <w:ind w:hanging="567"/>
-        <w:rPr>
-          <w:rFonts w:ascii="Arial" w:eastAsia="Times New Roman" w:hAnsi="Arial" w:cs="Arial"/>
-          <w:b/>
-          <w:bCs/>
-          <w:color w:val="000000"/>
-          <w:kern w:val="0"/>
-          <w:sz w:val="24"/>
-          <w:szCs w:val="24"/>
-          <w:lang w:eastAsia="es-EC"/>
-          <w14:ligatures w14:val="none"/>
-        </w:rPr>
-      </w:pPr>
-      <w:r>
-        <w:rPr>
-          <w:rFonts w:ascii="Arial" w:eastAsia="Times New Roman" w:hAnsi="Arial" w:cs="Arial"/>
-          <w:b/>
-          <w:bCs/>
-          <w:color w:val="000000"/>
-          <w:kern w:val="0"/>
-          <w:sz w:val="24"/>
-          <w:szCs w:val="24"/>
-          <w:lang w:eastAsia="es-EC"/>
-          <w14:ligatures w14:val="none"/>
-        </w:rPr>
-        <w:t>2. Definición de Tipos de Datos Abstractos (TDA)</w:t>
-      </w:r>
-    </w:p>
-    <w:p>
-      <w:pPr>
-        <w:spacing w:after="0" w:line="240" w:lineRule="auto"/>
-        <w:ind w:hanging="567"/>
-        <w:rPr>
-          <w:rFonts w:ascii="Arial" w:eastAsia="Times New Roman" w:hAnsi="Arial" w:cs="Arial"/>
-          <w:color w:val="000000"/>
-          <w:kern w:val="0"/>
-          <w:sz w:val="24"/>
-          <w:szCs w:val="24"/>
-          <w:lang w:eastAsia="es-EC"/>
-          <w14:ligatures w14:val="none"/>
-        </w:rPr>
-      </w:pPr>
-    </w:p>
-    <w:p>
-      <w:pPr>
-        <w:spacing w:after="0" w:line="240" w:lineRule="auto"/>
-        <w:ind w:firstLine="708"/>
-        <w:jc w:val="both"/>
-        <w:rPr>
-          <w:rFonts w:ascii="Arial" w:eastAsia="Times New Roman" w:hAnsi="Arial" w:cs="Arial"/>
-          <w:color w:val="000000"/>
-          <w:kern w:val="0"/>
-          <w:sz w:val="24"/>
-          <w:szCs w:val="24"/>
-          <w:lang w:eastAsia="es-EC"/>
-          <w14:ligatures w14:val="none"/>
-        </w:rPr>
-      </w:pPr>
-      <w:r>
-        <w:rPr>
-          <w:rFonts w:ascii="Arial" w:eastAsia="Times New Roman" w:hAnsi="Arial" w:cs="Arial"/>
-          <w:color w:val="000000"/>
-          <w:kern w:val="0"/>
-          <w:sz w:val="24"/>
-          <w:szCs w:val="24"/>
-          <w:lang w:eastAsia="es-EC"/>
-          <w14:ligatures w14:val="none"/>
-        </w:rPr>
         <w:t>Un Tipo de Dato Abstracto (TDA) es una abstracción matemática que define un conjunto de valores y un conjunto de operaciones que pueden realizarse sobre esos valores. Es abstracto en el sentido de que no especifica cómo se implementan los datos ni cómo se realizan las operaciones, sino que se enfoca en definir qué operaciones son posibles y cuál es su comportamiento.</w:t>
       </w:r>
     </w:p>
@@ -308,6 +240,7 @@
       <w:r>
         <w:rPr>
           <w:rFonts w:ascii="Arial" w:eastAsia="Times New Roman" w:hAnsi="Arial" w:cs="Arial"/>
+          <w:noProof/>
           <w:color w:val="000000"/>
           <w:kern w:val="0"/>
           <w:sz w:val="24"/>
@@ -9317,31 +9250,7 @@
           <w:lang w:eastAsia="es-EC"/>
           <w14:ligatures w14:val="none"/>
         </w:rPr>
-        <w:t xml:space="preserve">En resumen, los Tipos de Datos Abstractos (TDA) son una herramienta poderosa para la programación y el diseño de software. Al encapsular datos y operaciones relacionadas en una sola entidad, los TDA promueven </w:t>
-      </w:r>
-      <w:r>
-        <w:rPr>
-          <w:rFonts w:ascii="Arial" w:eastAsia="Times New Roman" w:hAnsi="Arial" w:cs="Arial"/>
-          <w:color w:val="000000"/>
-          <w:kern w:val="0"/>
-          <w:sz w:val="24"/>
-          <w:szCs w:val="24"/>
-          <w:lang w:eastAsia="es-EC"/>
-          <w14:ligatures w14:val="none"/>
-        </w:rPr>
-        <w:t>el modularidad</w:t>
-      </w:r>
-      <w:r>
-        <w:rPr>
-          <w:rFonts w:ascii="Arial" w:eastAsia="Times New Roman" w:hAnsi="Arial" w:cs="Arial"/>
-          <w:color w:val="000000"/>
-          <w:kern w:val="0"/>
-          <w:sz w:val="24"/>
-          <w:szCs w:val="24"/>
-          <w:lang w:eastAsia="es-EC"/>
-          <w14:ligatures w14:val="none"/>
-        </w:rPr>
-        <w:t xml:space="preserve">, el </w:t>
+        <w:t xml:space="preserve">En resumen, los Tipos de Datos Abstractos (TDA) son una herramienta poderosa para la programación y el diseño de software. Al encapsular datos y operaciones relacionadas en una sola entidad, los TDA promueven el modularidad, el </w:t>
       </w:r>
       <w:r>
         <w:rPr>

</xml_diff>